<commit_message>
v1.0.20 - Evolutivo Ticket RITM0041790
</commit_message>
<xml_diff>
--- a/Data/WordReports/Completeness-ZEUFI037-Spain-04-2025.docx
+++ b/Data/WordReports/Completeness-ZEUFI037-Spain-04-2025.docx
@@ -83,16 +83,16 @@
           <w:noProof/>
         </w:rPr>
         <w:drawing>
-          <wp:inline distT="0" distB="0" distL="0" distR="0" wp14:anchorId="42E8117D" wp14:editId="07457B0F">
-            <wp:extent cx="8229600" cy="3909060"/>
-            <wp:effectExtent l="0" t="0" r="0" b="0"/>
-            <wp:docPr id="655942154" name="Picture 1"/>
+          <wp:inline distT="0" distB="0" distL="0" distR="0" wp14:anchorId="7F9D8A19" wp14:editId="0266E59E">
+            <wp:extent cx="8229600" cy="3728720"/>
+            <wp:effectExtent l="0" t="0" r="0" b="5080"/>
+            <wp:docPr id="1674419195" name="Picture 1"/>
             <wp:cNvGraphicFramePr/>
             <a:graphic xmlns:a="http://schemas.openxmlformats.org/drawingml/2006/main">
               <a:graphicData uri="http://schemas.openxmlformats.org/drawingml/2006/picture">
                 <pic:pic xmlns:pic="http://schemas.openxmlformats.org/drawingml/2006/picture">
                   <pic:nvPicPr>
-                    <pic:cNvPr id="655942154" name=""/>
+                    <pic:cNvPr id="1674419195" name=""/>
                     <pic:cNvPicPr/>
                   </pic:nvPicPr>
                   <pic:blipFill>
@@ -110,7 +110,7 @@
                   <pic:spPr>
                     <a:xfrm>
                       <a:off x="0" y="0"/>
-                      <a:ext cx="8229600" cy="3909060"/>
+                      <a:ext cx="8229600" cy="3728720"/>
                     </a:xfrm>
                     <a:prstGeom prst="rect">
                       <a:avLst/>
@@ -216,16 +216,16 @@
           <w:noProof/>
         </w:rPr>
         <w:drawing>
-          <wp:inline distT="0" distB="0" distL="0" distR="0" wp14:anchorId="5E3805EE" wp14:editId="397C4483">
-            <wp:extent cx="8229600" cy="3909060"/>
-            <wp:effectExtent l="0" t="0" r="0" b="0"/>
-            <wp:docPr id="1392406013" name="Picture 1"/>
+          <wp:inline distT="0" distB="0" distL="0" distR="0" wp14:anchorId="65D8F881" wp14:editId="1A7757E7">
+            <wp:extent cx="8229600" cy="3728720"/>
+            <wp:effectExtent l="0" t="0" r="0" b="5080"/>
+            <wp:docPr id="2118285960" name="Picture 1"/>
             <wp:cNvGraphicFramePr/>
             <a:graphic xmlns:a="http://schemas.openxmlformats.org/drawingml/2006/main">
               <a:graphicData uri="http://schemas.openxmlformats.org/drawingml/2006/picture">
                 <pic:pic xmlns:pic="http://schemas.openxmlformats.org/drawingml/2006/picture">
                   <pic:nvPicPr>
-                    <pic:cNvPr id="1392406013" name=""/>
+                    <pic:cNvPr id="2118285960" name=""/>
                     <pic:cNvPicPr/>
                   </pic:nvPicPr>
                   <pic:blipFill>
@@ -243,7 +243,7 @@
                   <pic:spPr>
                     <a:xfrm>
                       <a:off x="0" y="0"/>
-                      <a:ext cx="8229600" cy="3909060"/>
+                      <a:ext cx="8229600" cy="3728720"/>
                     </a:xfrm>
                     <a:prstGeom prst="rect">
                       <a:avLst/>
@@ -378,16 +378,16 @@
           <w:lang w:val="fr-FR"/>
         </w:rPr>
         <w:drawing>
-          <wp:inline distT="0" distB="0" distL="0" distR="0" wp14:anchorId="7D790E0A" wp14:editId="7EE134F5">
-            <wp:extent cx="8229600" cy="3909060"/>
-            <wp:effectExtent l="0" t="0" r="0" b="0"/>
-            <wp:docPr id="558681123" name="Picture 1"/>
+          <wp:inline distT="0" distB="0" distL="0" distR="0" wp14:anchorId="2ADF03E3" wp14:editId="3BE21B66">
+            <wp:extent cx="8229600" cy="3728720"/>
+            <wp:effectExtent l="0" t="0" r="0" b="5080"/>
+            <wp:docPr id="686196036" name="Picture 1"/>
             <wp:cNvGraphicFramePr/>
             <a:graphic xmlns:a="http://schemas.openxmlformats.org/drawingml/2006/main">
               <a:graphicData uri="http://schemas.openxmlformats.org/drawingml/2006/picture">
                 <pic:pic xmlns:pic="http://schemas.openxmlformats.org/drawingml/2006/picture">
                   <pic:nvPicPr>
-                    <pic:cNvPr id="558681123" name=""/>
+                    <pic:cNvPr id="686196036" name=""/>
                     <pic:cNvPicPr/>
                   </pic:nvPicPr>
                   <pic:blipFill>
@@ -405,7 +405,7 @@
                   <pic:spPr>
                     <a:xfrm>
                       <a:off x="0" y="0"/>
-                      <a:ext cx="8229600" cy="3909060"/>
+                      <a:ext cx="8229600" cy="3728720"/>
                     </a:xfrm>
                     <a:prstGeom prst="rect">
                       <a:avLst/>
@@ -526,16 +526,16 @@
           <w:noProof/>
         </w:rPr>
         <w:drawing>
-          <wp:inline distT="0" distB="0" distL="0" distR="0" wp14:anchorId="535A69E2" wp14:editId="4CCF1BC0">
-            <wp:extent cx="8229600" cy="3909060"/>
-            <wp:effectExtent l="0" t="0" r="0" b="0"/>
-            <wp:docPr id="403122989" name="Picture 1"/>
+          <wp:inline distT="0" distB="0" distL="0" distR="0" wp14:anchorId="6DAA5392" wp14:editId="7F51B991">
+            <wp:extent cx="8229600" cy="3728720"/>
+            <wp:effectExtent l="0" t="0" r="0" b="5080"/>
+            <wp:docPr id="156814219" name="Picture 1"/>
             <wp:cNvGraphicFramePr/>
             <a:graphic xmlns:a="http://schemas.openxmlformats.org/drawingml/2006/main">
               <a:graphicData uri="http://schemas.openxmlformats.org/drawingml/2006/picture">
                 <pic:pic xmlns:pic="http://schemas.openxmlformats.org/drawingml/2006/picture">
                   <pic:nvPicPr>
-                    <pic:cNvPr id="403122989" name=""/>
+                    <pic:cNvPr id="156814219" name=""/>
                     <pic:cNvPicPr/>
                   </pic:nvPicPr>
                   <pic:blipFill>
@@ -553,7 +553,7 @@
                   <pic:spPr>
                     <a:xfrm>
                       <a:off x="0" y="0"/>
-                      <a:ext cx="8229600" cy="3909060"/>
+                      <a:ext cx="8229600" cy="3728720"/>
                     </a:xfrm>
                     <a:prstGeom prst="rect">
                       <a:avLst/>
@@ -659,16 +659,16 @@
           <w:noProof/>
         </w:rPr>
         <w:drawing>
-          <wp:inline distT="0" distB="0" distL="0" distR="0" wp14:anchorId="31F0CA81" wp14:editId="19F91317">
-            <wp:extent cx="8229600" cy="3909060"/>
-            <wp:effectExtent l="0" t="0" r="0" b="0"/>
-            <wp:docPr id="1288888152" name="Picture 1"/>
+          <wp:inline distT="0" distB="0" distL="0" distR="0" wp14:anchorId="203D14C4" wp14:editId="11278986">
+            <wp:extent cx="8229600" cy="3728720"/>
+            <wp:effectExtent l="0" t="0" r="0" b="5080"/>
+            <wp:docPr id="53222876" name="Picture 1"/>
             <wp:cNvGraphicFramePr/>
             <a:graphic xmlns:a="http://schemas.openxmlformats.org/drawingml/2006/main">
               <a:graphicData uri="http://schemas.openxmlformats.org/drawingml/2006/picture">
                 <pic:pic xmlns:pic="http://schemas.openxmlformats.org/drawingml/2006/picture">
                   <pic:nvPicPr>
-                    <pic:cNvPr id="1288888152" name=""/>
+                    <pic:cNvPr id="53222876" name=""/>
                     <pic:cNvPicPr/>
                   </pic:nvPicPr>
                   <pic:blipFill>
@@ -686,7 +686,7 @@
                   <pic:spPr>
                     <a:xfrm>
                       <a:off x="0" y="0"/>
-                      <a:ext cx="8229600" cy="3909060"/>
+                      <a:ext cx="8229600" cy="3728720"/>
                     </a:xfrm>
                     <a:prstGeom prst="rect">
                       <a:avLst/>
@@ -716,16 +716,16 @@
         </w:rPr>
         <w:lastRenderedPageBreak/>
         <w:drawing>
-          <wp:inline distT="0" distB="0" distL="0" distR="0" wp14:anchorId="69207AD3" wp14:editId="62D3ADF9">
-            <wp:extent cx="8229600" cy="3909060"/>
-            <wp:effectExtent l="0" t="0" r="0" b="0"/>
-            <wp:docPr id="2112427580" name="Picture 1"/>
+          <wp:inline distT="0" distB="0" distL="0" distR="0" wp14:anchorId="2C4E021C" wp14:editId="0F1449FA">
+            <wp:extent cx="8229600" cy="3728720"/>
+            <wp:effectExtent l="0" t="0" r="0" b="5080"/>
+            <wp:docPr id="962584042" name="Picture 1"/>
             <wp:cNvGraphicFramePr/>
             <a:graphic xmlns:a="http://schemas.openxmlformats.org/drawingml/2006/main">
               <a:graphicData uri="http://schemas.openxmlformats.org/drawingml/2006/picture">
                 <pic:pic xmlns:pic="http://schemas.openxmlformats.org/drawingml/2006/picture">
                   <pic:nvPicPr>
-                    <pic:cNvPr id="2112427580" name=""/>
+                    <pic:cNvPr id="962584042" name=""/>
                     <pic:cNvPicPr/>
                   </pic:nvPicPr>
                   <pic:blipFill>
@@ -743,7 +743,7 @@
                   <pic:spPr>
                     <a:xfrm>
                       <a:off x="0" y="0"/>
-                      <a:ext cx="8229600" cy="3909060"/>
+                      <a:ext cx="8229600" cy="3728720"/>
                     </a:xfrm>
                     <a:prstGeom prst="rect">
                       <a:avLst/>

</xml_diff>